<commit_message>
Added Sprint 4 Final Files
</commit_message>
<xml_diff>
--- a/SOS Game/Sprint 4/CS449Sprint4 - HenryFundenberger.docx
+++ b/SOS Game/Sprint 4/CS449Sprint4 - HenryFundenberger.docx
@@ -595,7 +595,7 @@
                       <v:stroke joinstyle="miter"/>
                       <v:path gradientshapeok="t" o:connecttype="rect"/>
                     </v:shapetype>
-                    <v:shape id="Text Box 7" o:spid="_x0000_s1026" type="#_x0000_t202" style="position:absolute;margin-left:296.95pt;margin-top:6.2pt;width:21pt;height:14.7pt;z-index:251663360;visibility:visible;mso-wrap-style:square;mso-width-percent:0;mso-wrap-distance-left:9pt;mso-wrap-distance-top:0;mso-wrap-distance-right:9pt;mso-wrap-distance-bottom:0;mso-position-horizontal:absolute;mso-position-horizontal-relative:text;mso-position-vertical:absolute;mso-position-vertical-relative:text;mso-width-percent:0;mso-width-relative:margin;v-text-anchor:top" o:gfxdata="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" fillcolor="white [3201]" strokeweight=".5pt">
+                    <v:shape id="Text Box 7" o:spid="_x0000_s1026" type="#_x0000_t202" style="position:absolute;margin-left:296.95pt;margin-top:6.2pt;width:21pt;height:14.7pt;z-index:251663360;visibility:visible;mso-wrap-style:square;mso-width-percent:0;mso-wrap-distance-left:9pt;mso-wrap-distance-top:0;mso-wrap-distance-right:9pt;mso-wrap-distance-bottom:0;mso-position-horizontal:absolute;mso-position-horizontal-relative:text;mso-position-vertical:absolute;mso-position-vertical-relative:text;mso-width-percent:0;mso-width-relative:margin;v-text-anchor:top" o:gfxdata="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" fillcolor="white [3201]" strokeweight=".5pt">
                       <v:textbox inset="0,0,0,0">
                         <w:txbxContent>
                           <w:p>
@@ -1604,7 +1604,7 @@
                 </mc:Choice>
                 <mc:Fallback>
                   <w:pict>
-                    <v:shape w14:anchorId="2E4FF5CB" id="Text Box 15" o:spid="_x0000_s1027" type="#_x0000_t202" style="position:absolute;margin-left:14.4pt;margin-top:2.65pt;width:58.05pt;height:16.2pt;z-index:251661312;visibility:visible;mso-wrap-style:square;mso-width-percent:0;mso-height-percent:0;mso-wrap-distance-left:9pt;mso-wrap-distance-top:0;mso-wrap-distance-right:9pt;mso-wrap-distance-bottom:0;mso-position-horizontal:absolute;mso-position-horizontal-relative:text;mso-position-vertical:absolute;mso-position-vertical-relative:text;mso-width-percent:0;mso-height-percent:0;mso-width-relative:margin;mso-height-relative:margin;v-text-anchor:top" o:gfxdata="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" fillcolor="#d8d8d8 [2732]" strokeweight="1pt">
+                    <v:shape w14:anchorId="2E4FF5CB" id="Text Box 15" o:spid="_x0000_s1027" type="#_x0000_t202" style="position:absolute;margin-left:14.4pt;margin-top:2.65pt;width:58.05pt;height:16.2pt;z-index:251661312;visibility:visible;mso-wrap-style:square;mso-width-percent:0;mso-height-percent:0;mso-wrap-distance-left:9pt;mso-wrap-distance-top:0;mso-wrap-distance-right:9pt;mso-wrap-distance-bottom:0;mso-position-horizontal:absolute;mso-position-horizontal-relative:text;mso-position-vertical:absolute;mso-position-vertical-relative:text;mso-width-percent:0;mso-height-percent:0;mso-width-relative:margin;mso-height-relative:margin;v-text-anchor:top" o:gfxdata="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" fillcolor="#d8d8d8 [2732]" strokeweight="1pt">
                       <v:textbox inset="0,0,0,0">
                         <w:txbxContent>
                           <w:p>
@@ -3175,25 +3175,7 @@
                 <w:sz w:val="21"/>
                 <w:szCs w:val="21"/>
               </w:rPr>
-              <w:t xml:space="preserve"> the rules for either game mode are </w:t>
-            </w:r>
-            <w:proofErr w:type="gramStart"/>
-            <w:r>
-              <w:rPr>
-                <w:rFonts w:ascii="Times New Roman" w:hAnsi="Times New Roman" w:cs="Times New Roman"/>
-                <w:sz w:val="21"/>
-                <w:szCs w:val="21"/>
-              </w:rPr>
-              <w:t>met</w:t>
-            </w:r>
-            <w:proofErr w:type="gramEnd"/>
-            <w:r>
-              <w:rPr>
-                <w:rFonts w:ascii="Times New Roman" w:hAnsi="Times New Roman" w:cs="Times New Roman"/>
-                <w:sz w:val="21"/>
-                <w:szCs w:val="21"/>
-              </w:rPr>
-              <w:t xml:space="preserve"> and the human and the robot have scored the same number of points or the board is full with no points</w:t>
+              <w:t xml:space="preserve"> the rules for either game mode are met and the human and the robot have scored the same number of points or the board is full with no points</w:t>
             </w:r>
           </w:p>
           <w:p>
@@ -3427,7 +3409,6 @@
               <w:t xml:space="preserve">Two computers play against </w:t>
             </w:r>
             <w:proofErr w:type="spellStart"/>
-            <w:proofErr w:type="gramStart"/>
             <w:r>
               <w:rPr>
                 <w:rFonts w:ascii="Times New Roman" w:hAnsi="Times New Roman" w:cs="Times New Roman"/>
@@ -3437,7 +3418,6 @@
               <w:t>eachother</w:t>
             </w:r>
             <w:proofErr w:type="spellEnd"/>
-            <w:proofErr w:type="gramEnd"/>
             <w:r>
               <w:rPr>
                 <w:rFonts w:ascii="Times New Roman" w:hAnsi="Times New Roman" w:cs="Times New Roman"/>
@@ -3519,25 +3499,7 @@
                 <w:sz w:val="21"/>
                 <w:szCs w:val="21"/>
               </w:rPr>
-              <w:t xml:space="preserve"> display which player won how many points they </w:t>
-            </w:r>
-            <w:proofErr w:type="gramStart"/>
-            <w:r>
-              <w:rPr>
-                <w:rFonts w:ascii="Times New Roman" w:hAnsi="Times New Roman" w:cs="Times New Roman"/>
-                <w:sz w:val="21"/>
-                <w:szCs w:val="21"/>
-              </w:rPr>
-              <w:t>had, and</w:t>
-            </w:r>
-            <w:proofErr w:type="gramEnd"/>
-            <w:r>
-              <w:rPr>
-                <w:rFonts w:ascii="Times New Roman" w:hAnsi="Times New Roman" w:cs="Times New Roman"/>
-                <w:sz w:val="21"/>
-                <w:szCs w:val="21"/>
-              </w:rPr>
-              <w:t xml:space="preserve"> prompt the human to ask if they should play again. </w:t>
+              <w:t xml:space="preserve"> display which player won how many points they had, and prompt the human to ask if they should play again. </w:t>
             </w:r>
           </w:p>
         </w:tc>
@@ -3663,7 +3625,6 @@
               <w:t xml:space="preserve">Two computers play against </w:t>
             </w:r>
             <w:proofErr w:type="spellStart"/>
-            <w:proofErr w:type="gramStart"/>
             <w:r>
               <w:rPr>
                 <w:rFonts w:ascii="Times New Roman" w:hAnsi="Times New Roman" w:cs="Times New Roman"/>
@@ -3673,30 +3634,13 @@
               <w:t>eachother</w:t>
             </w:r>
             <w:proofErr w:type="spellEnd"/>
-            <w:proofErr w:type="gramEnd"/>
-            <w:r>
-              <w:rPr>
-                <w:rFonts w:ascii="Times New Roman" w:hAnsi="Times New Roman" w:cs="Times New Roman"/>
-                <w:sz w:val="21"/>
-                <w:szCs w:val="21"/>
-              </w:rPr>
-              <w:t xml:space="preserve"> and </w:t>
-            </w:r>
-            <w:r>
-              <w:rPr>
-                <w:rFonts w:ascii="Times New Roman" w:hAnsi="Times New Roman" w:cs="Times New Roman"/>
-                <w:sz w:val="21"/>
-                <w:szCs w:val="21"/>
-              </w:rPr>
-              <w:t xml:space="preserve">no one </w:t>
-            </w:r>
-            <w:r>
-              <w:rPr>
-                <w:rFonts w:ascii="Times New Roman" w:hAnsi="Times New Roman" w:cs="Times New Roman"/>
-                <w:sz w:val="21"/>
-                <w:szCs w:val="21"/>
-              </w:rPr>
-              <w:t>wins</w:t>
+            <w:r>
+              <w:rPr>
+                <w:rFonts w:ascii="Times New Roman" w:hAnsi="Times New Roman" w:cs="Times New Roman"/>
+                <w:sz w:val="21"/>
+                <w:szCs w:val="21"/>
+              </w:rPr>
+              <w:t xml:space="preserve"> and no one wins</w:t>
             </w:r>
           </w:p>
           <w:p>
@@ -3746,15 +3690,7 @@
                 <w:sz w:val="21"/>
                 <w:szCs w:val="21"/>
               </w:rPr>
-              <w:t xml:space="preserve"> the </w:t>
-            </w:r>
-            <w:r>
-              <w:rPr>
-                <w:rFonts w:ascii="Times New Roman" w:hAnsi="Times New Roman" w:cs="Times New Roman"/>
-                <w:sz w:val="21"/>
-                <w:szCs w:val="21"/>
-              </w:rPr>
-              <w:t>board is completely full of tokens and the scores are the same for both players</w:t>
+              <w:t xml:space="preserve"> the board is completely full of tokens and the scores are the same for both players</w:t>
             </w:r>
           </w:p>
           <w:p>
@@ -3779,33 +3715,7 @@
                 <w:sz w:val="21"/>
                 <w:szCs w:val="21"/>
               </w:rPr>
-              <w:t xml:space="preserve"> display </w:t>
-            </w:r>
-            <w:r>
-              <w:rPr>
-                <w:rFonts w:ascii="Times New Roman" w:hAnsi="Times New Roman" w:cs="Times New Roman"/>
-                <w:sz w:val="21"/>
-                <w:szCs w:val="21"/>
-              </w:rPr>
-              <w:t xml:space="preserve">that there was a tie and ask the human player </w:t>
-            </w:r>
-            <w:proofErr w:type="gramStart"/>
-            <w:r>
-              <w:rPr>
-                <w:rFonts w:ascii="Times New Roman" w:hAnsi="Times New Roman" w:cs="Times New Roman"/>
-                <w:sz w:val="21"/>
-                <w:szCs w:val="21"/>
-              </w:rPr>
-              <w:t>if  they</w:t>
-            </w:r>
-            <w:proofErr w:type="gramEnd"/>
-            <w:r>
-              <w:rPr>
-                <w:rFonts w:ascii="Times New Roman" w:hAnsi="Times New Roman" w:cs="Times New Roman"/>
-                <w:sz w:val="21"/>
-                <w:szCs w:val="21"/>
-              </w:rPr>
-              <w:t xml:space="preserve"> would like the robots to play again. </w:t>
+              <w:t xml:space="preserve"> display that there was a tie and ask the human player if  they would like the robots to play again. </w:t>
             </w:r>
           </w:p>
         </w:tc>
@@ -4095,7 +4005,7 @@
               <w:rPr>
                 <w:rFonts w:ascii="Times New Roman" w:hAnsi="Times New Roman" w:cs="Times New Roman"/>
               </w:rPr>
-              <w:t>386</w:t>
+              <w:t>393</w:t>
             </w:r>
           </w:p>
         </w:tc>
@@ -4247,7 +4157,13 @@
               <w:rPr>
                 <w:rFonts w:ascii="Times New Roman" w:hAnsi="Times New Roman" w:cs="Times New Roman"/>
               </w:rPr>
-              <w:t>817</w:t>
+              <w:t>8</w:t>
+            </w:r>
+            <w:r>
+              <w:rPr>
+                <w:rFonts w:ascii="Times New Roman" w:hAnsi="Times New Roman" w:cs="Times New Roman"/>
+              </w:rPr>
+              <w:t>24</w:t>
             </w:r>
           </w:p>
         </w:tc>
@@ -4451,7 +4367,6 @@
                 <w:szCs w:val="20"/>
               </w:rPr>
             </w:pPr>
-            <w:proofErr w:type="gramStart"/>
             <w:r>
               <w:rPr>
                 <w:rFonts w:ascii="Times New Roman" w:hAnsi="Times New Roman" w:cs="Times New Roman"/>
@@ -4461,7 +4376,6 @@
               </w:rPr>
               <w:t>AC  ID</w:t>
             </w:r>
-            <w:proofErr w:type="gramEnd"/>
           </w:p>
         </w:tc>
         <w:tc>
@@ -4930,15 +4844,7 @@
                 <w:sz w:val="20"/>
                 <w:szCs w:val="20"/>
               </w:rPr>
-              <w:t>8</w:t>
-            </w:r>
-            <w:r>
-              <w:rPr>
-                <w:rFonts w:ascii="Times New Roman" w:hAnsi="Times New Roman" w:cs="Times New Roman"/>
-                <w:sz w:val="20"/>
-                <w:szCs w:val="20"/>
-              </w:rPr>
-              <w:t xml:space="preserve"> Have a single computer player and a tie</w:t>
+              <w:t>8 Have a single computer player and a tie</w:t>
             </w:r>
           </w:p>
         </w:tc>
@@ -4960,15 +4866,7 @@
                 <w:sz w:val="20"/>
                 <w:szCs w:val="20"/>
               </w:rPr>
-              <w:t>8.</w:t>
-            </w:r>
-            <w:r>
-              <w:rPr>
-                <w:rFonts w:ascii="Times New Roman" w:hAnsi="Times New Roman" w:cs="Times New Roman"/>
-                <w:sz w:val="20"/>
-                <w:szCs w:val="20"/>
-              </w:rPr>
-              <w:t>2</w:t>
+              <w:t>8.2</w:t>
             </w:r>
           </w:p>
         </w:tc>
@@ -6284,15 +6182,7 @@
                 <w:sz w:val="20"/>
                 <w:szCs w:val="20"/>
               </w:rPr>
-              <w:t xml:space="preserve"> </w:t>
-            </w:r>
-            <w:r>
-              <w:rPr>
-                <w:rFonts w:ascii="Times New Roman" w:hAnsi="Times New Roman" w:cs="Times New Roman"/>
-                <w:sz w:val="20"/>
-                <w:szCs w:val="20"/>
-              </w:rPr>
-              <w:t>Have a single computer player and a winner</w:t>
+              <w:t xml:space="preserve"> Have a single computer player and a winner</w:t>
             </w:r>
           </w:p>
         </w:tc>
@@ -6468,15 +6358,7 @@
                 <w:sz w:val="20"/>
                 <w:szCs w:val="20"/>
               </w:rPr>
-              <w:t xml:space="preserve">Have a single computer player and a </w:t>
-            </w:r>
-            <w:r>
-              <w:rPr>
-                <w:rFonts w:ascii="Times New Roman" w:hAnsi="Times New Roman" w:cs="Times New Roman"/>
-                <w:sz w:val="20"/>
-                <w:szCs w:val="20"/>
-              </w:rPr>
-              <w:t>tie</w:t>
+              <w:t>Have a single computer player and a tie</w:t>
             </w:r>
           </w:p>
         </w:tc>
@@ -6724,15 +6606,7 @@
                 <w:sz w:val="20"/>
                 <w:szCs w:val="20"/>
               </w:rPr>
-              <w:t xml:space="preserve">9 </w:t>
-            </w:r>
-            <w:r>
-              <w:rPr>
-                <w:rFonts w:ascii="Times New Roman" w:hAnsi="Times New Roman" w:cs="Times New Roman"/>
-                <w:sz w:val="20"/>
-                <w:szCs w:val="20"/>
-              </w:rPr>
-              <w:t>Have two computer players and a winner</w:t>
+              <w:t>9 Have two computer players and a winner</w:t>
             </w:r>
           </w:p>
         </w:tc>
@@ -6908,15 +6782,7 @@
                 <w:sz w:val="20"/>
                 <w:szCs w:val="20"/>
               </w:rPr>
-              <w:t xml:space="preserve">Have two computer players and a </w:t>
-            </w:r>
-            <w:r>
-              <w:rPr>
-                <w:rFonts w:ascii="Times New Roman" w:hAnsi="Times New Roman" w:cs="Times New Roman"/>
-                <w:sz w:val="20"/>
-                <w:szCs w:val="20"/>
-              </w:rPr>
-              <w:t>tie</w:t>
+              <w:t>Have two computer players and a tie</w:t>
             </w:r>
           </w:p>
         </w:tc>
@@ -7245,7 +7111,15 @@
                 <w:sz w:val="20"/>
                 <w:szCs w:val="20"/>
               </w:rPr>
-              <w:t>1</w:t>
+              <w:t xml:space="preserve">8 </w:t>
+            </w:r>
+            <w:r>
+              <w:rPr>
+                <w:rFonts w:ascii="Times New Roman" w:hAnsi="Times New Roman" w:cs="Times New Roman"/>
+                <w:sz w:val="20"/>
+                <w:szCs w:val="20"/>
+              </w:rPr>
+              <w:t>Have a single computer player and a winner</w:t>
             </w:r>
           </w:p>
         </w:tc>
@@ -7267,7 +7141,15 @@
                 <w:sz w:val="20"/>
                 <w:szCs w:val="20"/>
               </w:rPr>
-              <w:t>1.1</w:t>
+              <w:t>8</w:t>
+            </w:r>
+            <w:r>
+              <w:rPr>
+                <w:rFonts w:ascii="Times New Roman" w:hAnsi="Times New Roman" w:cs="Times New Roman"/>
+                <w:sz w:val="20"/>
+                <w:szCs w:val="20"/>
+              </w:rPr>
+              <w:t>.1</w:t>
             </w:r>
           </w:p>
         </w:tc>
@@ -7283,6 +7165,56 @@
                 <w:szCs w:val="20"/>
               </w:rPr>
             </w:pPr>
+            <w:r>
+              <w:rPr>
+                <w:rFonts w:ascii="Times New Roman" w:hAnsi="Times New Roman" w:cs="Times New Roman"/>
+                <w:sz w:val="20"/>
+                <w:szCs w:val="20"/>
+              </w:rPr>
+              <w:t xml:space="preserve">Select </w:t>
+            </w:r>
+            <w:r>
+              <w:rPr>
+                <w:rFonts w:ascii="Times New Roman" w:hAnsi="Times New Roman" w:cs="Times New Roman"/>
+                <w:sz w:val="20"/>
+                <w:szCs w:val="20"/>
+              </w:rPr>
+              <w:t>red</w:t>
+            </w:r>
+            <w:r>
+              <w:rPr>
+                <w:rFonts w:ascii="Times New Roman" w:hAnsi="Times New Roman" w:cs="Times New Roman"/>
+                <w:sz w:val="20"/>
+                <w:szCs w:val="20"/>
+              </w:rPr>
+              <w:t xml:space="preserve"> to be a robot and make human moves to set up</w:t>
+            </w:r>
+            <w:r>
+              <w:rPr>
+                <w:rFonts w:ascii="Times New Roman" w:hAnsi="Times New Roman" w:cs="Times New Roman"/>
+                <w:sz w:val="20"/>
+                <w:szCs w:val="20"/>
+              </w:rPr>
+              <w:t xml:space="preserve"> a winning scenario for </w:t>
+            </w:r>
+            <w:proofErr w:type="spellStart"/>
+            <w:r>
+              <w:rPr>
+                <w:rFonts w:ascii="Times New Roman" w:hAnsi="Times New Roman" w:cs="Times New Roman"/>
+                <w:sz w:val="20"/>
+                <w:szCs w:val="20"/>
+              </w:rPr>
+              <w:t>your self</w:t>
+            </w:r>
+            <w:proofErr w:type="spellEnd"/>
+            <w:r>
+              <w:rPr>
+                <w:rFonts w:ascii="Times New Roman" w:hAnsi="Times New Roman" w:cs="Times New Roman"/>
+                <w:sz w:val="20"/>
+                <w:szCs w:val="20"/>
+              </w:rPr>
+              <w:t>.</w:t>
+            </w:r>
           </w:p>
         </w:tc>
         <w:tc>
@@ -7297,6 +7229,14 @@
                 <w:szCs w:val="20"/>
               </w:rPr>
             </w:pPr>
+            <w:r>
+              <w:rPr>
+                <w:rFonts w:ascii="Times New Roman" w:hAnsi="Times New Roman" w:cs="Times New Roman"/>
+                <w:sz w:val="20"/>
+                <w:szCs w:val="20"/>
+              </w:rPr>
+              <w:t xml:space="preserve">Game should end with blue player winning assuming it’s possible. And ask the human if they would like to play again. </w:t>
+            </w:r>
           </w:p>
         </w:tc>
         <w:tc>
@@ -7327,6 +7267,15 @@
                 <w:szCs w:val="20"/>
               </w:rPr>
             </w:pPr>
+            <w:r>
+              <w:rPr>
+                <w:rFonts w:ascii="Times New Roman" w:hAnsi="Times New Roman" w:cs="Times New Roman"/>
+                <w:sz w:val="20"/>
+                <w:szCs w:val="20"/>
+              </w:rPr>
+              <w:lastRenderedPageBreak/>
+              <w:t>Have a single computer player and a tie</w:t>
+            </w:r>
           </w:p>
         </w:tc>
         <w:tc>
@@ -7347,7 +7296,15 @@
                 <w:sz w:val="20"/>
                 <w:szCs w:val="20"/>
               </w:rPr>
-              <w:t>1.2</w:t>
+              <w:t>8</w:t>
+            </w:r>
+            <w:r>
+              <w:rPr>
+                <w:rFonts w:ascii="Times New Roman" w:hAnsi="Times New Roman" w:cs="Times New Roman"/>
+                <w:sz w:val="20"/>
+                <w:szCs w:val="20"/>
+              </w:rPr>
+              <w:t>.2</w:t>
             </w:r>
           </w:p>
         </w:tc>
@@ -7363,6 +7320,14 @@
                 <w:szCs w:val="20"/>
               </w:rPr>
             </w:pPr>
+            <w:r>
+              <w:rPr>
+                <w:rFonts w:ascii="Times New Roman" w:hAnsi="Times New Roman" w:cs="Times New Roman"/>
+                <w:sz w:val="20"/>
+                <w:szCs w:val="20"/>
+              </w:rPr>
+              <w:t>Select red to be a computer player and play against red to try to end in a tie avoiding SOS’s.</w:t>
+            </w:r>
           </w:p>
         </w:tc>
         <w:tc>
@@ -7377,254 +7342,14 @@
                 <w:szCs w:val="20"/>
               </w:rPr>
             </w:pPr>
-          </w:p>
-        </w:tc>
-        <w:tc>
-          <w:tcPr>
-            <w:tcW w:w="3150" w:type="dxa"/>
-          </w:tcPr>
-          <w:p>
-            <w:pPr>
-              <w:rPr>
-                <w:rFonts w:ascii="Times New Roman" w:hAnsi="Times New Roman" w:cs="Times New Roman"/>
-                <w:sz w:val="20"/>
-                <w:szCs w:val="20"/>
-              </w:rPr>
-            </w:pPr>
-          </w:p>
-        </w:tc>
-      </w:tr>
-      <w:tr>
-        <w:tc>
-          <w:tcPr>
-            <w:tcW w:w="1541" w:type="dxa"/>
-          </w:tcPr>
-          <w:p>
-            <w:pPr>
-              <w:rPr>
-                <w:rFonts w:ascii="Times New Roman" w:hAnsi="Times New Roman" w:cs="Times New Roman"/>
-                <w:sz w:val="20"/>
-                <w:szCs w:val="20"/>
-              </w:rPr>
-            </w:pPr>
-          </w:p>
-        </w:tc>
-        <w:tc>
-          <w:tcPr>
-            <w:tcW w:w="1784" w:type="dxa"/>
-          </w:tcPr>
-          <w:p>
-            <w:pPr>
-              <w:rPr>
-                <w:rFonts w:ascii="Times New Roman" w:hAnsi="Times New Roman" w:cs="Times New Roman"/>
-                <w:sz w:val="20"/>
-                <w:szCs w:val="20"/>
-              </w:rPr>
-            </w:pPr>
-            <w:r>
-              <w:rPr>
-                <w:rFonts w:ascii="Times New Roman" w:hAnsi="Times New Roman" w:cs="Times New Roman"/>
-                <w:sz w:val="20"/>
-                <w:szCs w:val="20"/>
-              </w:rPr>
-              <w:t>…</w:t>
-            </w:r>
-          </w:p>
-        </w:tc>
-        <w:tc>
-          <w:tcPr>
-            <w:tcW w:w="1800" w:type="dxa"/>
-          </w:tcPr>
-          <w:p>
-            <w:pPr>
-              <w:rPr>
-                <w:rFonts w:ascii="Times New Roman" w:hAnsi="Times New Roman" w:cs="Times New Roman"/>
-                <w:sz w:val="20"/>
-                <w:szCs w:val="20"/>
-              </w:rPr>
-            </w:pPr>
-          </w:p>
-        </w:tc>
-        <w:tc>
-          <w:tcPr>
-            <w:tcW w:w="1980" w:type="dxa"/>
-          </w:tcPr>
-          <w:p>
-            <w:pPr>
-              <w:rPr>
-                <w:rFonts w:ascii="Times New Roman" w:hAnsi="Times New Roman" w:cs="Times New Roman"/>
-                <w:sz w:val="20"/>
-                <w:szCs w:val="20"/>
-              </w:rPr>
-            </w:pPr>
-          </w:p>
-        </w:tc>
-        <w:tc>
-          <w:tcPr>
-            <w:tcW w:w="3150" w:type="dxa"/>
-          </w:tcPr>
-          <w:p>
-            <w:pPr>
-              <w:rPr>
-                <w:rFonts w:ascii="Times New Roman" w:hAnsi="Times New Roman" w:cs="Times New Roman"/>
-                <w:sz w:val="20"/>
-                <w:szCs w:val="20"/>
-              </w:rPr>
-            </w:pPr>
-          </w:p>
-        </w:tc>
-      </w:tr>
-      <w:tr>
-        <w:tc>
-          <w:tcPr>
-            <w:tcW w:w="1541" w:type="dxa"/>
-          </w:tcPr>
-          <w:p>
-            <w:pPr>
-              <w:rPr>
-                <w:rFonts w:ascii="Times New Roman" w:hAnsi="Times New Roman" w:cs="Times New Roman"/>
-                <w:sz w:val="20"/>
-                <w:szCs w:val="20"/>
-              </w:rPr>
-            </w:pPr>
-            <w:r>
-              <w:rPr>
-                <w:rFonts w:ascii="Times New Roman" w:hAnsi="Times New Roman" w:cs="Times New Roman"/>
-                <w:sz w:val="20"/>
-                <w:szCs w:val="20"/>
-              </w:rPr>
-              <w:t>2</w:t>
-            </w:r>
-          </w:p>
-        </w:tc>
-        <w:tc>
-          <w:tcPr>
-            <w:tcW w:w="1784" w:type="dxa"/>
-          </w:tcPr>
-          <w:p>
-            <w:pPr>
-              <w:rPr>
-                <w:rFonts w:ascii="Times New Roman" w:hAnsi="Times New Roman" w:cs="Times New Roman"/>
-                <w:sz w:val="20"/>
-                <w:szCs w:val="20"/>
-              </w:rPr>
-            </w:pPr>
-            <w:r>
-              <w:rPr>
-                <w:rFonts w:ascii="Times New Roman" w:hAnsi="Times New Roman" w:cs="Times New Roman"/>
-                <w:sz w:val="20"/>
-                <w:szCs w:val="20"/>
-              </w:rPr>
-              <w:t>2.1</w:t>
-            </w:r>
-          </w:p>
-        </w:tc>
-        <w:tc>
-          <w:tcPr>
-            <w:tcW w:w="1800" w:type="dxa"/>
-          </w:tcPr>
-          <w:p>
-            <w:pPr>
-              <w:rPr>
-                <w:rFonts w:ascii="Times New Roman" w:hAnsi="Times New Roman" w:cs="Times New Roman"/>
-                <w:sz w:val="20"/>
-                <w:szCs w:val="20"/>
-              </w:rPr>
-            </w:pPr>
-          </w:p>
-        </w:tc>
-        <w:tc>
-          <w:tcPr>
-            <w:tcW w:w="1980" w:type="dxa"/>
-          </w:tcPr>
-          <w:p>
-            <w:pPr>
-              <w:rPr>
-                <w:rFonts w:ascii="Times New Roman" w:hAnsi="Times New Roman" w:cs="Times New Roman"/>
-                <w:sz w:val="20"/>
-                <w:szCs w:val="20"/>
-              </w:rPr>
-            </w:pPr>
-          </w:p>
-        </w:tc>
-        <w:tc>
-          <w:tcPr>
-            <w:tcW w:w="3150" w:type="dxa"/>
-          </w:tcPr>
-          <w:p>
-            <w:pPr>
-              <w:rPr>
-                <w:rFonts w:ascii="Times New Roman" w:hAnsi="Times New Roman" w:cs="Times New Roman"/>
-                <w:sz w:val="20"/>
-                <w:szCs w:val="20"/>
-              </w:rPr>
-            </w:pPr>
-          </w:p>
-        </w:tc>
-      </w:tr>
-      <w:tr>
-        <w:tc>
-          <w:tcPr>
-            <w:tcW w:w="1541" w:type="dxa"/>
-          </w:tcPr>
-          <w:p>
-            <w:pPr>
-              <w:rPr>
-                <w:rFonts w:ascii="Times New Roman" w:hAnsi="Times New Roman" w:cs="Times New Roman"/>
-                <w:sz w:val="20"/>
-                <w:szCs w:val="20"/>
-              </w:rPr>
-            </w:pPr>
-          </w:p>
-        </w:tc>
-        <w:tc>
-          <w:tcPr>
-            <w:tcW w:w="1784" w:type="dxa"/>
-          </w:tcPr>
-          <w:p>
-            <w:pPr>
-              <w:rPr>
-                <w:rFonts w:ascii="Times New Roman" w:hAnsi="Times New Roman" w:cs="Times New Roman"/>
-                <w:sz w:val="20"/>
-                <w:szCs w:val="20"/>
-              </w:rPr>
-            </w:pPr>
-            <w:r>
-              <w:rPr>
-                <w:rFonts w:ascii="Times New Roman" w:hAnsi="Times New Roman" w:cs="Times New Roman"/>
-                <w:sz w:val="20"/>
-                <w:szCs w:val="20"/>
-              </w:rPr>
-              <w:t>…</w:t>
-            </w:r>
-          </w:p>
-        </w:tc>
-        <w:tc>
-          <w:tcPr>
-            <w:tcW w:w="1800" w:type="dxa"/>
-          </w:tcPr>
-          <w:p>
-            <w:pPr>
-              <w:rPr>
-                <w:rFonts w:ascii="Times New Roman" w:hAnsi="Times New Roman" w:cs="Times New Roman"/>
-                <w:sz w:val="20"/>
-                <w:szCs w:val="20"/>
-              </w:rPr>
-            </w:pPr>
-          </w:p>
-        </w:tc>
-        <w:tc>
-          <w:tcPr>
-            <w:tcW w:w="1980" w:type="dxa"/>
-          </w:tcPr>
-          <w:p>
-            <w:pPr>
-              <w:rPr>
-                <w:rFonts w:ascii="Times New Roman" w:hAnsi="Times New Roman" w:cs="Times New Roman"/>
-                <w:sz w:val="20"/>
-                <w:szCs w:val="20"/>
-              </w:rPr>
-            </w:pPr>
+            <w:r>
+              <w:rPr>
+                <w:rFonts w:ascii="Times New Roman" w:hAnsi="Times New Roman" w:cs="Times New Roman"/>
+                <w:sz w:val="20"/>
+                <w:szCs w:val="20"/>
+              </w:rPr>
+              <w:t xml:space="preserve">Game should end with a tie screen showing and asking the human if they would like to play again. </w:t>
+            </w:r>
           </w:p>
         </w:tc>
         <w:tc>
@@ -7683,7 +7408,6 @@
           <w:b/>
           <w:bCs/>
         </w:rPr>
-        <w:lastRenderedPageBreak/>
         <w:t xml:space="preserve">Present the class diagram of your production code </w:t>
       </w:r>
       <w:r>
@@ -7809,6 +7533,322 @@
       <w:pPr>
         <w:rPr>
           <w:rFonts w:ascii="Times New Roman" w:hAnsi="Times New Roman" w:cs="Times New Roman"/>
+          <w:b/>
+          <w:bCs/>
+        </w:rPr>
+      </w:pPr>
+    </w:p>
+    <w:p>
+      <w:pPr>
+        <w:rPr>
+          <w:rFonts w:ascii="Times New Roman" w:hAnsi="Times New Roman" w:cs="Times New Roman"/>
+          <w:b/>
+          <w:bCs/>
+        </w:rPr>
+      </w:pPr>
+      <w:r>
+        <w:rPr>
+          <w:rFonts w:ascii="Times New Roman" w:hAnsi="Times New Roman" w:cs="Times New Roman"/>
+          <w:b/>
+          <w:bCs/>
+        </w:rPr>
+        <w:t>How many class hierarchy deals with the computer opponent requirements</w:t>
+      </w:r>
+    </w:p>
+    <w:p>
+      <w:pPr>
+        <w:pStyle w:val="ListParagraph"/>
+        <w:numPr>
+          <w:ilvl w:val="0"/>
+          <w:numId w:val="21"/>
+        </w:numPr>
+        <w:rPr>
+          <w:rFonts w:ascii="Times New Roman" w:hAnsi="Times New Roman" w:cs="Times New Roman"/>
+          <w:b/>
+          <w:bCs/>
+        </w:rPr>
+      </w:pPr>
+      <w:r>
+        <w:rPr>
+          <w:rFonts w:ascii="Times New Roman" w:hAnsi="Times New Roman" w:cs="Times New Roman"/>
+        </w:rPr>
+        <w:t xml:space="preserve">Since there really isn’t much of a difference between two humans playing </w:t>
+      </w:r>
+      <w:r>
+        <w:rPr>
+          <w:rFonts w:ascii="Times New Roman" w:hAnsi="Times New Roman" w:cs="Times New Roman"/>
+        </w:rPr>
+        <w:t xml:space="preserve">each other, one human and one robot, or two robots playing each other, the game rules didn’t need to change. What ended up happening was if the blue player is a robot since they have the first turn </w:t>
+      </w:r>
+      <w:r>
+        <w:rPr>
+          <w:rFonts w:ascii="Times New Roman" w:hAnsi="Times New Roman" w:cs="Times New Roman"/>
+        </w:rPr>
+        <w:t xml:space="preserve">on launch, check in the main game loop to see if blue is a robot, if so launch into a special function that lets the robot select a token randomly and a random available space. </w:t>
+      </w:r>
+      <w:r>
+        <w:rPr>
+          <w:rFonts w:ascii="Times New Roman" w:hAnsi="Times New Roman" w:cs="Times New Roman"/>
+        </w:rPr>
+        <w:t>After that, we either hold until a human player selects an available button</w:t>
+      </w:r>
+      <w:r>
+        <w:rPr>
+          <w:rFonts w:ascii="Times New Roman" w:hAnsi="Times New Roman" w:cs="Times New Roman"/>
+        </w:rPr>
+        <w:t xml:space="preserve">, or we see that the other player is a robot as well and relaunch the robot choice function. Both the human choice and robot function use the same logic for actually updating the board GUI and the board’s logic side in the board class. And we still use the board class to keep track of score and if someone has won or not yet. </w:t>
+      </w:r>
+      <w:r>
+        <w:rPr>
+          <w:rFonts w:ascii="Times New Roman" w:hAnsi="Times New Roman" w:cs="Times New Roman"/>
+        </w:rPr>
+        <w:t xml:space="preserve">The only difference between this sprint and the last sprint is adding a check to see if the opposite player is a robot, if not continue as normal, but if it is a robot launch into a special function then return to the normal function. </w:t>
+      </w:r>
+    </w:p>
+    <w:p>
+      <w:pPr>
+        <w:rPr>
+          <w:rFonts w:ascii="Times New Roman" w:hAnsi="Times New Roman" w:cs="Times New Roman"/>
+          <w:b/>
+          <w:bCs/>
+        </w:rPr>
+      </w:pPr>
+    </w:p>
+    <w:p>
+      <w:pPr>
+        <w:rPr>
+          <w:rFonts w:ascii="Times New Roman" w:hAnsi="Times New Roman" w:cs="Times New Roman"/>
+          <w:b/>
+          <w:bCs/>
+        </w:rPr>
+      </w:pPr>
+    </w:p>
+    <w:p>
+      <w:pPr>
+        <w:rPr>
+          <w:rFonts w:ascii="Times New Roman" w:hAnsi="Times New Roman" w:cs="Times New Roman"/>
+          <w:b/>
+          <w:bCs/>
+        </w:rPr>
+      </w:pPr>
+    </w:p>
+    <w:p>
+      <w:pPr>
+        <w:rPr>
+          <w:rFonts w:ascii="Times New Roman" w:hAnsi="Times New Roman" w:cs="Times New Roman"/>
+          <w:b/>
+          <w:bCs/>
+        </w:rPr>
+      </w:pPr>
+    </w:p>
+    <w:p>
+      <w:pPr>
+        <w:rPr>
+          <w:rFonts w:ascii="Times New Roman" w:hAnsi="Times New Roman" w:cs="Times New Roman"/>
+          <w:b/>
+          <w:bCs/>
+        </w:rPr>
+      </w:pPr>
+    </w:p>
+    <w:p>
+      <w:pPr>
+        <w:rPr>
+          <w:rFonts w:ascii="Times New Roman" w:hAnsi="Times New Roman" w:cs="Times New Roman"/>
+          <w:b/>
+          <w:bCs/>
+        </w:rPr>
+      </w:pPr>
+    </w:p>
+    <w:p>
+      <w:pPr>
+        <w:rPr>
+          <w:rFonts w:ascii="Times New Roman" w:hAnsi="Times New Roman" w:cs="Times New Roman"/>
+          <w:b/>
+          <w:bCs/>
+        </w:rPr>
+      </w:pPr>
+    </w:p>
+    <w:p>
+      <w:pPr>
+        <w:rPr>
+          <w:rFonts w:ascii="Times New Roman" w:hAnsi="Times New Roman" w:cs="Times New Roman"/>
+          <w:b/>
+          <w:bCs/>
+        </w:rPr>
+      </w:pPr>
+    </w:p>
+    <w:p>
+      <w:pPr>
+        <w:rPr>
+          <w:rFonts w:ascii="Times New Roman" w:hAnsi="Times New Roman" w:cs="Times New Roman"/>
+          <w:b/>
+          <w:bCs/>
+        </w:rPr>
+      </w:pPr>
+    </w:p>
+    <w:p>
+      <w:pPr>
+        <w:rPr>
+          <w:rFonts w:ascii="Times New Roman" w:hAnsi="Times New Roman" w:cs="Times New Roman"/>
+          <w:b/>
+          <w:bCs/>
+        </w:rPr>
+      </w:pPr>
+    </w:p>
+    <w:p>
+      <w:pPr>
+        <w:rPr>
+          <w:rFonts w:ascii="Times New Roman" w:hAnsi="Times New Roman" w:cs="Times New Roman"/>
+          <w:b/>
+          <w:bCs/>
+        </w:rPr>
+      </w:pPr>
+    </w:p>
+    <w:p>
+      <w:pPr>
+        <w:rPr>
+          <w:rFonts w:ascii="Times New Roman" w:hAnsi="Times New Roman" w:cs="Times New Roman"/>
+          <w:b/>
+          <w:bCs/>
+        </w:rPr>
+      </w:pPr>
+    </w:p>
+    <w:p>
+      <w:pPr>
+        <w:rPr>
+          <w:rFonts w:ascii="Times New Roman" w:hAnsi="Times New Roman" w:cs="Times New Roman"/>
+          <w:b/>
+          <w:bCs/>
+        </w:rPr>
+      </w:pPr>
+    </w:p>
+    <w:p>
+      <w:pPr>
+        <w:rPr>
+          <w:rFonts w:ascii="Times New Roman" w:hAnsi="Times New Roman" w:cs="Times New Roman"/>
+          <w:b/>
+          <w:bCs/>
+        </w:rPr>
+      </w:pPr>
+    </w:p>
+    <w:p>
+      <w:pPr>
+        <w:rPr>
+          <w:rFonts w:ascii="Times New Roman" w:hAnsi="Times New Roman" w:cs="Times New Roman"/>
+          <w:b/>
+          <w:bCs/>
+        </w:rPr>
+      </w:pPr>
+    </w:p>
+    <w:p>
+      <w:pPr>
+        <w:rPr>
+          <w:rFonts w:ascii="Times New Roman" w:hAnsi="Times New Roman" w:cs="Times New Roman"/>
+          <w:b/>
+          <w:bCs/>
+        </w:rPr>
+      </w:pPr>
+    </w:p>
+    <w:p>
+      <w:pPr>
+        <w:rPr>
+          <w:rFonts w:ascii="Times New Roman" w:hAnsi="Times New Roman" w:cs="Times New Roman"/>
+          <w:b/>
+          <w:bCs/>
+        </w:rPr>
+      </w:pPr>
+    </w:p>
+    <w:p>
+      <w:pPr>
+        <w:rPr>
+          <w:rFonts w:ascii="Times New Roman" w:hAnsi="Times New Roman" w:cs="Times New Roman"/>
+          <w:b/>
+          <w:bCs/>
+        </w:rPr>
+      </w:pPr>
+    </w:p>
+    <w:p>
+      <w:pPr>
+        <w:rPr>
+          <w:rFonts w:ascii="Times New Roman" w:hAnsi="Times New Roman" w:cs="Times New Roman"/>
+          <w:b/>
+          <w:bCs/>
+        </w:rPr>
+      </w:pPr>
+    </w:p>
+    <w:p>
+      <w:pPr>
+        <w:rPr>
+          <w:rFonts w:ascii="Times New Roman" w:hAnsi="Times New Roman" w:cs="Times New Roman"/>
+          <w:b/>
+          <w:bCs/>
+        </w:rPr>
+      </w:pPr>
+    </w:p>
+    <w:p>
+      <w:pPr>
+        <w:rPr>
+          <w:rFonts w:ascii="Times New Roman" w:hAnsi="Times New Roman" w:cs="Times New Roman"/>
+          <w:b/>
+          <w:bCs/>
+        </w:rPr>
+      </w:pPr>
+    </w:p>
+    <w:p>
+      <w:pPr>
+        <w:rPr>
+          <w:rFonts w:ascii="Times New Roman" w:hAnsi="Times New Roman" w:cs="Times New Roman"/>
+          <w:b/>
+          <w:bCs/>
+        </w:rPr>
+      </w:pPr>
+    </w:p>
+    <w:p>
+      <w:pPr>
+        <w:rPr>
+          <w:rFonts w:ascii="Times New Roman" w:hAnsi="Times New Roman" w:cs="Times New Roman"/>
+          <w:b/>
+          <w:bCs/>
+        </w:rPr>
+      </w:pPr>
+    </w:p>
+    <w:p>
+      <w:pPr>
+        <w:rPr>
+          <w:rFonts w:ascii="Times New Roman" w:hAnsi="Times New Roman" w:cs="Times New Roman"/>
+          <w:b/>
+          <w:bCs/>
+        </w:rPr>
+      </w:pPr>
+    </w:p>
+    <w:p>
+      <w:pPr>
+        <w:rPr>
+          <w:rFonts w:ascii="Times New Roman" w:hAnsi="Times New Roman" w:cs="Times New Roman"/>
+          <w:b/>
+          <w:bCs/>
+        </w:rPr>
+      </w:pPr>
+    </w:p>
+    <w:p>
+      <w:pPr>
+        <w:rPr>
+          <w:rFonts w:ascii="Times New Roman" w:hAnsi="Times New Roman" w:cs="Times New Roman"/>
+        </w:rPr>
+      </w:pPr>
+      <w:r>
+        <w:rPr>
+          <w:rFonts w:ascii="Times New Roman" w:hAnsi="Times New Roman" w:cs="Times New Roman"/>
+          <w:b/>
+          <w:bCs/>
+        </w:rPr>
+        <w:t>Class Diagram of Production Code</w:t>
+      </w:r>
+    </w:p>
+    <w:p>
+      <w:pPr>
+        <w:rPr>
+          <w:rFonts w:ascii="Times New Roman" w:hAnsi="Times New Roman" w:cs="Times New Roman"/>
         </w:rPr>
       </w:pPr>
       <w:r>
@@ -7816,6 +7856,7 @@
           <w:rFonts w:ascii="Times New Roman" w:hAnsi="Times New Roman" w:cs="Times New Roman"/>
           <w:noProof/>
         </w:rPr>
+        <w:lastRenderedPageBreak/>
         <w:drawing>
           <wp:inline distT="0" distB="0" distL="0" distR="0" wp14:anchorId="02F2D110" wp14:editId="3C385F16">
             <wp:extent cx="6848475" cy="7972425"/>
@@ -8050,6 +8091,119 @@
 <file path=word/numbering.xml><?xml version="1.0" encoding="utf-8"?>
 <w:numbering xmlns:wpc="http://schemas.microsoft.com/office/word/2010/wordprocessingCanvas" xmlns:cx="http://schemas.microsoft.com/office/drawing/2014/chartex" xmlns:cx1="http://schemas.microsoft.com/office/drawing/2015/9/8/chartex" xmlns:cx2="http://schemas.microsoft.com/office/drawing/2015/10/21/chartex" xmlns:cx3="http://schemas.microsoft.com/office/drawing/2016/5/9/chartex" xmlns:cx4="http://schemas.microsoft.com/office/drawing/2016/5/10/chartex" xmlns:cx5="http://schemas.microsoft.com/office/drawing/2016/5/11/chartex" xmlns:cx6="http://schemas.microsoft.com/office/drawing/2016/5/12/chartex" xmlns:cx7="http://schemas.microsoft.com/office/drawing/2016/5/13/chartex" xmlns:cx8="http://schemas.microsoft.com/office/drawing/2016/5/14/chartex" xmlns:mc="http://schemas.openxmlformats.org/markup-compatibility/2006" xmlns:aink="http://schemas.microsoft.com/office/drawing/2016/ink" xmlns:am3d="http://schemas.microsoft.com/office/drawing/2017/model3d" xmlns:o="urn:schemas-microsoft-com:office:office" xmlns:oel="http://schemas.microsoft.com/office/2019/extlst" xmlns:r="http://schemas.openxmlformats.org/officeDocument/2006/relationships" xmlns:m="http://schemas.openxmlformats.org/officeDocument/2006/math" xmlns:v="urn:schemas-microsoft-com:vml" xmlns:wp14="http://schemas.microsoft.com/office/word/2010/wordprocessingDrawing" xmlns:wp="http://schemas.openxmlformats.org/drawingml/2006/wordprocessingDrawing" xmlns:w10="urn:schemas-microsoft-com:office:word" xmlns:w="http://schemas.openxmlformats.org/wordprocessingml/2006/main" xmlns:w14="http://schemas.microsoft.com/office/word/2010/wordml" xmlns:w15="http://schemas.microsoft.com/office/word/2012/wordml" xmlns:w16cex="http://schemas.microsoft.com/office/word/2018/wordml/cex" xmlns:w16cid="http://schemas.microsoft.com/office/word/2016/wordml/cid" xmlns:w16="http://schemas.microsoft.com/office/word/2018/wordml" xmlns:w16sdtdh="http://schemas.microsoft.com/office/word/2020/wordml/sdtdatahash" xmlns:w16se="http://schemas.microsoft.com/office/word/2015/wordml/symex" xmlns:wpg="http://schemas.microsoft.com/office/word/2010/wordprocessingGroup" xmlns:wpi="http://schemas.microsoft.com/office/word/2010/wordprocessingInk" xmlns:wne="http://schemas.microsoft.com/office/word/2006/wordml" xmlns:wps="http://schemas.microsoft.com/office/word/2010/wordprocessingShape" mc:Ignorable="w14 w15 w16se w16cid w16 w16cex w16sdtdh wp14">
   <w:abstractNum w:abstractNumId="0" w15:restartNumberingAfterBreak="0">
+    <w:nsid w:val="01496F67"/>
+    <w:multiLevelType w:val="hybridMultilevel"/>
+    <w:tmpl w:val="212E3FAE"/>
+    <w:lvl w:ilvl="0" w:tplc="2186819E">
+      <w:start w:val="8"/>
+      <w:numFmt w:val="bullet"/>
+      <w:lvlText w:val="-"/>
+      <w:lvlJc w:val="left"/>
+      <w:pPr>
+        <w:ind w:left="720" w:hanging="360"/>
+      </w:pPr>
+      <w:rPr>
+        <w:rFonts w:ascii="Times New Roman" w:eastAsiaTheme="minorEastAsia" w:hAnsi="Times New Roman" w:cs="Times New Roman" w:hint="default"/>
+      </w:rPr>
+    </w:lvl>
+    <w:lvl w:ilvl="1" w:tplc="04090003" w:tentative="1">
+      <w:start w:val="1"/>
+      <w:numFmt w:val="bullet"/>
+      <w:lvlText w:val="o"/>
+      <w:lvlJc w:val="left"/>
+      <w:pPr>
+        <w:ind w:left="1440" w:hanging="360"/>
+      </w:pPr>
+      <w:rPr>
+        <w:rFonts w:ascii="Courier New" w:hAnsi="Courier New" w:cs="Courier New" w:hint="default"/>
+      </w:rPr>
+    </w:lvl>
+    <w:lvl w:ilvl="2" w:tplc="04090005" w:tentative="1">
+      <w:start w:val="1"/>
+      <w:numFmt w:val="bullet"/>
+      <w:lvlText w:val=""/>
+      <w:lvlJc w:val="left"/>
+      <w:pPr>
+        <w:ind w:left="2160" w:hanging="360"/>
+      </w:pPr>
+      <w:rPr>
+        <w:rFonts w:ascii="Wingdings" w:hAnsi="Wingdings" w:hint="default"/>
+      </w:rPr>
+    </w:lvl>
+    <w:lvl w:ilvl="3" w:tplc="04090001" w:tentative="1">
+      <w:start w:val="1"/>
+      <w:numFmt w:val="bullet"/>
+      <w:lvlText w:val=""/>
+      <w:lvlJc w:val="left"/>
+      <w:pPr>
+        <w:ind w:left="2880" w:hanging="360"/>
+      </w:pPr>
+      <w:rPr>
+        <w:rFonts w:ascii="Symbol" w:hAnsi="Symbol" w:hint="default"/>
+      </w:rPr>
+    </w:lvl>
+    <w:lvl w:ilvl="4" w:tplc="04090003" w:tentative="1">
+      <w:start w:val="1"/>
+      <w:numFmt w:val="bullet"/>
+      <w:lvlText w:val="o"/>
+      <w:lvlJc w:val="left"/>
+      <w:pPr>
+        <w:ind w:left="3600" w:hanging="360"/>
+      </w:pPr>
+      <w:rPr>
+        <w:rFonts w:ascii="Courier New" w:hAnsi="Courier New" w:cs="Courier New" w:hint="default"/>
+      </w:rPr>
+    </w:lvl>
+    <w:lvl w:ilvl="5" w:tplc="04090005" w:tentative="1">
+      <w:start w:val="1"/>
+      <w:numFmt w:val="bullet"/>
+      <w:lvlText w:val=""/>
+      <w:lvlJc w:val="left"/>
+      <w:pPr>
+        <w:ind w:left="4320" w:hanging="360"/>
+      </w:pPr>
+      <w:rPr>
+        <w:rFonts w:ascii="Wingdings" w:hAnsi="Wingdings" w:hint="default"/>
+      </w:rPr>
+    </w:lvl>
+    <w:lvl w:ilvl="6" w:tplc="04090001" w:tentative="1">
+      <w:start w:val="1"/>
+      <w:numFmt w:val="bullet"/>
+      <w:lvlText w:val=""/>
+      <w:lvlJc w:val="left"/>
+      <w:pPr>
+        <w:ind w:left="5040" w:hanging="360"/>
+      </w:pPr>
+      <w:rPr>
+        <w:rFonts w:ascii="Symbol" w:hAnsi="Symbol" w:hint="default"/>
+      </w:rPr>
+    </w:lvl>
+    <w:lvl w:ilvl="7" w:tplc="04090003" w:tentative="1">
+      <w:start w:val="1"/>
+      <w:numFmt w:val="bullet"/>
+      <w:lvlText w:val="o"/>
+      <w:lvlJc w:val="left"/>
+      <w:pPr>
+        <w:ind w:left="5760" w:hanging="360"/>
+      </w:pPr>
+      <w:rPr>
+        <w:rFonts w:ascii="Courier New" w:hAnsi="Courier New" w:cs="Courier New" w:hint="default"/>
+      </w:rPr>
+    </w:lvl>
+    <w:lvl w:ilvl="8" w:tplc="04090005" w:tentative="1">
+      <w:start w:val="1"/>
+      <w:numFmt w:val="bullet"/>
+      <w:lvlText w:val=""/>
+      <w:lvlJc w:val="left"/>
+      <w:pPr>
+        <w:ind w:left="6480" w:hanging="360"/>
+      </w:pPr>
+      <w:rPr>
+        <w:rFonts w:ascii="Wingdings" w:hAnsi="Wingdings" w:hint="default"/>
+      </w:rPr>
+    </w:lvl>
+  </w:abstractNum>
+  <w:abstractNum w:abstractNumId="1" w15:restartNumberingAfterBreak="0">
     <w:nsid w:val="02CA2907"/>
     <w:multiLevelType w:val="hybridMultilevel"/>
     <w:tmpl w:val="63A89750"/>
@@ -8138,7 +8292,7 @@
       </w:pPr>
     </w:lvl>
   </w:abstractNum>
-  <w:abstractNum w:abstractNumId="1" w15:restartNumberingAfterBreak="0">
+  <w:abstractNum w:abstractNumId="2" w15:restartNumberingAfterBreak="0">
     <w:nsid w:val="049A323E"/>
     <w:multiLevelType w:val="hybridMultilevel"/>
     <w:tmpl w:val="61846606"/>
@@ -8224,7 +8378,7 @@
       </w:pPr>
     </w:lvl>
   </w:abstractNum>
-  <w:abstractNum w:abstractNumId="2" w15:restartNumberingAfterBreak="0">
+  <w:abstractNum w:abstractNumId="3" w15:restartNumberingAfterBreak="0">
     <w:nsid w:val="08363CF1"/>
     <w:multiLevelType w:val="hybridMultilevel"/>
     <w:tmpl w:val="18EA1D20"/>
@@ -8313,7 +8467,7 @@
       </w:pPr>
     </w:lvl>
   </w:abstractNum>
-  <w:abstractNum w:abstractNumId="3" w15:restartNumberingAfterBreak="0">
+  <w:abstractNum w:abstractNumId="4" w15:restartNumberingAfterBreak="0">
     <w:nsid w:val="18466AA9"/>
     <w:multiLevelType w:val="hybridMultilevel"/>
     <w:tmpl w:val="42C29B0A"/>
@@ -8402,7 +8556,7 @@
       </w:pPr>
     </w:lvl>
   </w:abstractNum>
-  <w:abstractNum w:abstractNumId="4" w15:restartNumberingAfterBreak="0">
+  <w:abstractNum w:abstractNumId="5" w15:restartNumberingAfterBreak="0">
     <w:nsid w:val="198E064D"/>
     <w:multiLevelType w:val="hybridMultilevel"/>
     <w:tmpl w:val="E0944330"/>
@@ -8515,7 +8669,120 @@
       </w:rPr>
     </w:lvl>
   </w:abstractNum>
-  <w:abstractNum w:abstractNumId="5" w15:restartNumberingAfterBreak="0">
+  <w:abstractNum w:abstractNumId="6" w15:restartNumberingAfterBreak="0">
+    <w:nsid w:val="24CD72D1"/>
+    <w:multiLevelType w:val="hybridMultilevel"/>
+    <w:tmpl w:val="CDA849A8"/>
+    <w:lvl w:ilvl="0" w:tplc="F1B667FC">
+      <w:start w:val="8"/>
+      <w:numFmt w:val="bullet"/>
+      <w:lvlText w:val="-"/>
+      <w:lvlJc w:val="left"/>
+      <w:pPr>
+        <w:ind w:left="720" w:hanging="360"/>
+      </w:pPr>
+      <w:rPr>
+        <w:rFonts w:ascii="Times New Roman" w:eastAsiaTheme="minorEastAsia" w:hAnsi="Times New Roman" w:cs="Times New Roman" w:hint="default"/>
+      </w:rPr>
+    </w:lvl>
+    <w:lvl w:ilvl="1" w:tplc="04090003" w:tentative="1">
+      <w:start w:val="1"/>
+      <w:numFmt w:val="bullet"/>
+      <w:lvlText w:val="o"/>
+      <w:lvlJc w:val="left"/>
+      <w:pPr>
+        <w:ind w:left="1440" w:hanging="360"/>
+      </w:pPr>
+      <w:rPr>
+        <w:rFonts w:ascii="Courier New" w:hAnsi="Courier New" w:cs="Courier New" w:hint="default"/>
+      </w:rPr>
+    </w:lvl>
+    <w:lvl w:ilvl="2" w:tplc="04090005" w:tentative="1">
+      <w:start w:val="1"/>
+      <w:numFmt w:val="bullet"/>
+      <w:lvlText w:val=""/>
+      <w:lvlJc w:val="left"/>
+      <w:pPr>
+        <w:ind w:left="2160" w:hanging="360"/>
+      </w:pPr>
+      <w:rPr>
+        <w:rFonts w:ascii="Wingdings" w:hAnsi="Wingdings" w:hint="default"/>
+      </w:rPr>
+    </w:lvl>
+    <w:lvl w:ilvl="3" w:tplc="04090001" w:tentative="1">
+      <w:start w:val="1"/>
+      <w:numFmt w:val="bullet"/>
+      <w:lvlText w:val=""/>
+      <w:lvlJc w:val="left"/>
+      <w:pPr>
+        <w:ind w:left="2880" w:hanging="360"/>
+      </w:pPr>
+      <w:rPr>
+        <w:rFonts w:ascii="Symbol" w:hAnsi="Symbol" w:hint="default"/>
+      </w:rPr>
+    </w:lvl>
+    <w:lvl w:ilvl="4" w:tplc="04090003" w:tentative="1">
+      <w:start w:val="1"/>
+      <w:numFmt w:val="bullet"/>
+      <w:lvlText w:val="o"/>
+      <w:lvlJc w:val="left"/>
+      <w:pPr>
+        <w:ind w:left="3600" w:hanging="360"/>
+      </w:pPr>
+      <w:rPr>
+        <w:rFonts w:ascii="Courier New" w:hAnsi="Courier New" w:cs="Courier New" w:hint="default"/>
+      </w:rPr>
+    </w:lvl>
+    <w:lvl w:ilvl="5" w:tplc="04090005" w:tentative="1">
+      <w:start w:val="1"/>
+      <w:numFmt w:val="bullet"/>
+      <w:lvlText w:val=""/>
+      <w:lvlJc w:val="left"/>
+      <w:pPr>
+        <w:ind w:left="4320" w:hanging="360"/>
+      </w:pPr>
+      <w:rPr>
+        <w:rFonts w:ascii="Wingdings" w:hAnsi="Wingdings" w:hint="default"/>
+      </w:rPr>
+    </w:lvl>
+    <w:lvl w:ilvl="6" w:tplc="04090001" w:tentative="1">
+      <w:start w:val="1"/>
+      <w:numFmt w:val="bullet"/>
+      <w:lvlText w:val=""/>
+      <w:lvlJc w:val="left"/>
+      <w:pPr>
+        <w:ind w:left="5040" w:hanging="360"/>
+      </w:pPr>
+      <w:rPr>
+        <w:rFonts w:ascii="Symbol" w:hAnsi="Symbol" w:hint="default"/>
+      </w:rPr>
+    </w:lvl>
+    <w:lvl w:ilvl="7" w:tplc="04090003" w:tentative="1">
+      <w:start w:val="1"/>
+      <w:numFmt w:val="bullet"/>
+      <w:lvlText w:val="o"/>
+      <w:lvlJc w:val="left"/>
+      <w:pPr>
+        <w:ind w:left="5760" w:hanging="360"/>
+      </w:pPr>
+      <w:rPr>
+        <w:rFonts w:ascii="Courier New" w:hAnsi="Courier New" w:cs="Courier New" w:hint="default"/>
+      </w:rPr>
+    </w:lvl>
+    <w:lvl w:ilvl="8" w:tplc="04090005" w:tentative="1">
+      <w:start w:val="1"/>
+      <w:numFmt w:val="bullet"/>
+      <w:lvlText w:val=""/>
+      <w:lvlJc w:val="left"/>
+      <w:pPr>
+        <w:ind w:left="6480" w:hanging="360"/>
+      </w:pPr>
+      <w:rPr>
+        <w:rFonts w:ascii="Wingdings" w:hAnsi="Wingdings" w:hint="default"/>
+      </w:rPr>
+    </w:lvl>
+  </w:abstractNum>
+  <w:abstractNum w:abstractNumId="7" w15:restartNumberingAfterBreak="0">
     <w:nsid w:val="393C6B2D"/>
     <w:multiLevelType w:val="hybridMultilevel"/>
     <w:tmpl w:val="104CB5F8"/>
@@ -8604,7 +8871,7 @@
       </w:pPr>
     </w:lvl>
   </w:abstractNum>
-  <w:abstractNum w:abstractNumId="6" w15:restartNumberingAfterBreak="0">
+  <w:abstractNum w:abstractNumId="8" w15:restartNumberingAfterBreak="0">
     <w:nsid w:val="41E47A08"/>
     <w:multiLevelType w:val="hybridMultilevel"/>
     <w:tmpl w:val="AD3C675E"/>
@@ -8717,7 +8984,7 @@
       </w:rPr>
     </w:lvl>
   </w:abstractNum>
-  <w:abstractNum w:abstractNumId="7" w15:restartNumberingAfterBreak="0">
+  <w:abstractNum w:abstractNumId="9" w15:restartNumberingAfterBreak="0">
     <w:nsid w:val="4B2640D6"/>
     <w:multiLevelType w:val="hybridMultilevel"/>
     <w:tmpl w:val="328449A4"/>
@@ -8857,7 +9124,7 @@
       </w:rPr>
     </w:lvl>
   </w:abstractNum>
-  <w:abstractNum w:abstractNumId="8" w15:restartNumberingAfterBreak="0">
+  <w:abstractNum w:abstractNumId="10" w15:restartNumberingAfterBreak="0">
     <w:nsid w:val="4BFE09B0"/>
     <w:multiLevelType w:val="hybridMultilevel"/>
     <w:tmpl w:val="CFE6610A"/>
@@ -8970,7 +9237,7 @@
       </w:rPr>
     </w:lvl>
   </w:abstractNum>
-  <w:abstractNum w:abstractNumId="9" w15:restartNumberingAfterBreak="0">
+  <w:abstractNum w:abstractNumId="11" w15:restartNumberingAfterBreak="0">
     <w:nsid w:val="4D7B33A6"/>
     <w:multiLevelType w:val="hybridMultilevel"/>
     <w:tmpl w:val="3E720370"/>
@@ -9083,7 +9350,7 @@
       </w:rPr>
     </w:lvl>
   </w:abstractNum>
-  <w:abstractNum w:abstractNumId="10" w15:restartNumberingAfterBreak="0">
+  <w:abstractNum w:abstractNumId="12" w15:restartNumberingAfterBreak="0">
     <w:nsid w:val="51BE3B69"/>
     <w:multiLevelType w:val="hybridMultilevel"/>
     <w:tmpl w:val="ECF2AD0C"/>
@@ -9196,7 +9463,7 @@
       </w:rPr>
     </w:lvl>
   </w:abstractNum>
-  <w:abstractNum w:abstractNumId="11" w15:restartNumberingAfterBreak="0">
+  <w:abstractNum w:abstractNumId="13" w15:restartNumberingAfterBreak="0">
     <w:nsid w:val="5C5C014B"/>
     <w:multiLevelType w:val="hybridMultilevel"/>
     <w:tmpl w:val="7AEC4630"/>
@@ -9336,7 +9603,7 @@
       </w:rPr>
     </w:lvl>
   </w:abstractNum>
-  <w:abstractNum w:abstractNumId="12" w15:restartNumberingAfterBreak="0">
+  <w:abstractNum w:abstractNumId="14" w15:restartNumberingAfterBreak="0">
     <w:nsid w:val="5E5B1E04"/>
     <w:multiLevelType w:val="hybridMultilevel"/>
     <w:tmpl w:val="61102C7A"/>
@@ -9425,7 +9692,7 @@
       </w:pPr>
     </w:lvl>
   </w:abstractNum>
-  <w:abstractNum w:abstractNumId="13" w15:restartNumberingAfterBreak="0">
+  <w:abstractNum w:abstractNumId="15" w15:restartNumberingAfterBreak="0">
     <w:nsid w:val="61B70822"/>
     <w:multiLevelType w:val="hybridMultilevel"/>
     <w:tmpl w:val="6F64C9B2"/>
@@ -9564,7 +9831,7 @@
       </w:rPr>
     </w:lvl>
   </w:abstractNum>
-  <w:abstractNum w:abstractNumId="14" w15:restartNumberingAfterBreak="0">
+  <w:abstractNum w:abstractNumId="16" w15:restartNumberingAfterBreak="0">
     <w:nsid w:val="628A1227"/>
     <w:multiLevelType w:val="hybridMultilevel"/>
     <w:tmpl w:val="17069BE0"/>
@@ -9704,7 +9971,7 @@
       </w:rPr>
     </w:lvl>
   </w:abstractNum>
-  <w:abstractNum w:abstractNumId="15" w15:restartNumberingAfterBreak="0">
+  <w:abstractNum w:abstractNumId="17" w15:restartNumberingAfterBreak="0">
     <w:nsid w:val="735C58DD"/>
     <w:multiLevelType w:val="hybridMultilevel"/>
     <w:tmpl w:val="D9B23780"/>
@@ -9844,7 +10111,7 @@
       </w:rPr>
     </w:lvl>
   </w:abstractNum>
-  <w:abstractNum w:abstractNumId="16" w15:restartNumberingAfterBreak="0">
+  <w:abstractNum w:abstractNumId="18" w15:restartNumberingAfterBreak="0">
     <w:nsid w:val="7C4E16F3"/>
     <w:multiLevelType w:val="hybridMultilevel"/>
     <w:tmpl w:val="36769778"/>
@@ -9957,7 +10224,7 @@
       </w:rPr>
     </w:lvl>
   </w:abstractNum>
-  <w:abstractNum w:abstractNumId="17" w15:restartNumberingAfterBreak="0">
+  <w:abstractNum w:abstractNumId="19" w15:restartNumberingAfterBreak="0">
     <w:nsid w:val="7C506724"/>
     <w:multiLevelType w:val="hybridMultilevel"/>
     <w:tmpl w:val="5290E1B0"/>
@@ -10051,7 +10318,7 @@
       </w:pPr>
     </w:lvl>
   </w:abstractNum>
-  <w:abstractNum w:abstractNumId="18" w15:restartNumberingAfterBreak="0">
+  <w:abstractNum w:abstractNumId="20" w15:restartNumberingAfterBreak="0">
     <w:nsid w:val="7E8058DF"/>
     <w:multiLevelType w:val="hybridMultilevel"/>
     <w:tmpl w:val="5D505BA6"/>
@@ -10138,61 +10405,67 @@
     </w:lvl>
   </w:abstractNum>
   <w:num w:numId="1" w16cid:durableId="1814835147">
+    <w:abstractNumId w:val="1"/>
+  </w:num>
+  <w:num w:numId="2" w16cid:durableId="143090436">
+    <w:abstractNumId w:val="19"/>
+  </w:num>
+  <w:num w:numId="3" w16cid:durableId="1676804320">
+    <w:abstractNumId w:val="4"/>
+  </w:num>
+  <w:num w:numId="4" w16cid:durableId="2712765">
+    <w:abstractNumId w:val="3"/>
+  </w:num>
+  <w:num w:numId="5" w16cid:durableId="2103716140">
+    <w:abstractNumId w:val="2"/>
+  </w:num>
+  <w:num w:numId="6" w16cid:durableId="88351620">
+    <w:abstractNumId w:val="7"/>
+  </w:num>
+  <w:num w:numId="7" w16cid:durableId="659889133">
+    <w:abstractNumId w:val="14"/>
+  </w:num>
+  <w:num w:numId="8" w16cid:durableId="621308329">
+    <w:abstractNumId w:val="8"/>
+  </w:num>
+  <w:num w:numId="9" w16cid:durableId="1101416705">
+    <w:abstractNumId w:val="15"/>
+  </w:num>
+  <w:num w:numId="10" w16cid:durableId="949773590">
+    <w:abstractNumId w:val="17"/>
+  </w:num>
+  <w:num w:numId="11" w16cid:durableId="1681813531">
+    <w:abstractNumId w:val="9"/>
+  </w:num>
+  <w:num w:numId="12" w16cid:durableId="560218107">
+    <w:abstractNumId w:val="13"/>
+  </w:num>
+  <w:num w:numId="13" w16cid:durableId="1865172748">
+    <w:abstractNumId w:val="12"/>
+  </w:num>
+  <w:num w:numId="14" w16cid:durableId="1423334555">
+    <w:abstractNumId w:val="11"/>
+  </w:num>
+  <w:num w:numId="15" w16cid:durableId="285703252">
+    <w:abstractNumId w:val="10"/>
+  </w:num>
+  <w:num w:numId="16" w16cid:durableId="1378550695">
+    <w:abstractNumId w:val="18"/>
+  </w:num>
+  <w:num w:numId="17" w16cid:durableId="1122844583">
+    <w:abstractNumId w:val="5"/>
+  </w:num>
+  <w:num w:numId="18" w16cid:durableId="1700735371">
+    <w:abstractNumId w:val="16"/>
+  </w:num>
+  <w:num w:numId="19" w16cid:durableId="149565997">
+    <w:abstractNumId w:val="20"/>
+  </w:num>
+  <w:num w:numId="20" w16cid:durableId="2090883871">
     <w:abstractNumId w:val="0"/>
   </w:num>
-  <w:num w:numId="2" w16cid:durableId="143090436">
-    <w:abstractNumId w:val="17"/>
-  </w:num>
-  <w:num w:numId="3" w16cid:durableId="1676804320">
-    <w:abstractNumId w:val="3"/>
-  </w:num>
-  <w:num w:numId="4" w16cid:durableId="2712765">
-    <w:abstractNumId w:val="2"/>
-  </w:num>
-  <w:num w:numId="5" w16cid:durableId="2103716140">
-    <w:abstractNumId w:val="1"/>
-  </w:num>
-  <w:num w:numId="6" w16cid:durableId="88351620">
-    <w:abstractNumId w:val="5"/>
-  </w:num>
-  <w:num w:numId="7" w16cid:durableId="659889133">
-    <w:abstractNumId w:val="12"/>
-  </w:num>
-  <w:num w:numId="8" w16cid:durableId="621308329">
+  <w:num w:numId="21" w16cid:durableId="473068414">
     <w:abstractNumId w:val="6"/>
-  </w:num>
-  <w:num w:numId="9" w16cid:durableId="1101416705">
-    <w:abstractNumId w:val="13"/>
-  </w:num>
-  <w:num w:numId="10" w16cid:durableId="949773590">
-    <w:abstractNumId w:val="15"/>
-  </w:num>
-  <w:num w:numId="11" w16cid:durableId="1681813531">
-    <w:abstractNumId w:val="7"/>
-  </w:num>
-  <w:num w:numId="12" w16cid:durableId="560218107">
-    <w:abstractNumId w:val="11"/>
-  </w:num>
-  <w:num w:numId="13" w16cid:durableId="1865172748">
-    <w:abstractNumId w:val="10"/>
-  </w:num>
-  <w:num w:numId="14" w16cid:durableId="1423334555">
-    <w:abstractNumId w:val="9"/>
-  </w:num>
-  <w:num w:numId="15" w16cid:durableId="285703252">
-    <w:abstractNumId w:val="8"/>
-  </w:num>
-  <w:num w:numId="16" w16cid:durableId="1378550695">
-    <w:abstractNumId w:val="16"/>
-  </w:num>
-  <w:num w:numId="17" w16cid:durableId="1122844583">
-    <w:abstractNumId w:val="4"/>
-  </w:num>
-  <w:num w:numId="18" w16cid:durableId="1700735371">
-    <w:abstractNumId w:val="14"/>
-  </w:num>
-  <w:num w:numId="19" w16cid:durableId="149565997">
-    <w:abstractNumId w:val="18"/>
   </w:num>
 </w:numbering>
 </file>

</xml_diff>